<commit_message>
Tasks for 6/5 until 8/5
</commit_message>
<xml_diff>
--- a/Task requests for Kyile.docx
+++ b/Task requests for Kyile.docx
@@ -40,7 +40,6 @@
         </w:rPr>
         <w:t xml:space="preserve">Create a Heading 1 with a topic for </w:t>
       </w:r>
-      <w:proofErr w:type="spellStart"/>
       <w:r>
         <w:rPr>
           <w:lang w:val="en-US"/>
@@ -51,14 +50,13 @@
         <w:rPr>
           <w:lang w:val="en-US"/>
         </w:rPr>
-        <w:t>to</w:t>
-      </w:r>
-      <w:proofErr w:type="spellEnd"/>
-      <w:r>
-        <w:rPr>
-          <w:lang w:val="en-US"/>
-        </w:rPr>
-        <w:t xml:space="preserve"> address. M</w:t>
+        <w:t xml:space="preserve"> </w:t>
+      </w:r>
+      <w:r>
+        <w:rPr>
+          <w:lang w:val="en-US"/>
+        </w:rPr>
+        <w:t>to address. M</w:t>
       </w:r>
       <w:r>
         <w:rPr>
@@ -123,8 +121,44 @@
         <w:rPr>
           <w:lang w:val="en-US"/>
         </w:rPr>
-        <w:t>Heading 1</w:t>
-      </w:r>
+        <w:t xml:space="preserve">Get the motors from Sam, and start reading in the data from </w:t>
+      </w:r>
+      <w:proofErr w:type="gramStart"/>
+      <w:r>
+        <w:rPr>
+          <w:lang w:val="en-US"/>
+        </w:rPr>
+        <w:t>them</w:t>
+      </w:r>
+      <w:proofErr w:type="gramEnd"/>
+    </w:p>
+    <w:p>
+      <w:pPr>
+        <w:rPr>
+          <w:lang w:val="en-US"/>
+        </w:rPr>
+      </w:pPr>
+    </w:p>
+    <w:p>
+      <w:pPr>
+        <w:pStyle w:val="Heading1"/>
+        <w:rPr>
+          <w:lang w:val="en-US"/>
+        </w:rPr>
+      </w:pPr>
+      <w:r>
+        <w:rPr>
+          <w:lang w:val="en-US"/>
+        </w:rPr>
+        <w:t>If Jess gets her print function working, please use that to print it to the screen (try print it in a way that doesn’t collie with others also printing)</w:t>
+      </w:r>
+    </w:p>
+    <w:p>
+      <w:pPr>
+        <w:rPr>
+          <w:lang w:val="en-US"/>
+        </w:rPr>
+      </w:pPr>
     </w:p>
     <w:sectPr>
       <w:pgSz w:w="11906" w:h="16838"/>

</xml_diff>

<commit_message>
Not sure what was done here
</commit_message>
<xml_diff>
--- a/Task requests for Kyile.docx
+++ b/Task requests for Kyile.docx
@@ -68,21 +68,7 @@
         <w:rPr>
           <w:lang w:val="en-US"/>
         </w:rPr>
-        <w:t xml:space="preserve">be that is a </w:t>
-      </w:r>
-      <w:proofErr w:type="gramStart"/>
-      <w:r>
-        <w:rPr>
-          <w:lang w:val="en-US"/>
-        </w:rPr>
-        <w:t>function,  or</w:t>
-      </w:r>
-      <w:proofErr w:type="gramEnd"/>
-      <w:r>
-        <w:rPr>
-          <w:lang w:val="en-US"/>
-        </w:rPr>
-        <w:t xml:space="preserve"> request, or an enquiry. But put it here, and that can be read into next time </w:t>
+        <w:t xml:space="preserve">be that is a function,  or request, or an enquiry. But put it here, and that can be read into next time </w:t>
       </w:r>
       <w:r>
         <w:rPr>
@@ -109,28 +95,6 @@
         <w:br/>
         <w:t>Use Heading 2 and 3 and paragraph to conversate about the issue of the Heading 1</w:t>
       </w:r>
-    </w:p>
-    <w:p>
-      <w:pPr>
-        <w:pStyle w:val="Heading1"/>
-        <w:rPr>
-          <w:lang w:val="en-US"/>
-        </w:rPr>
-      </w:pPr>
-      <w:r>
-        <w:rPr>
-          <w:lang w:val="en-US"/>
-        </w:rPr>
-        <w:t xml:space="preserve">Get the motors from Sam, and start reading in the data from </w:t>
-      </w:r>
-      <w:proofErr w:type="gramStart"/>
-      <w:r>
-        <w:rPr>
-          <w:lang w:val="en-US"/>
-        </w:rPr>
-        <w:t>them</w:t>
-      </w:r>
-      <w:proofErr w:type="gramEnd"/>
     </w:p>
     <w:p>
       <w:pPr>
@@ -150,15 +114,8 @@
         <w:rPr>
           <w:lang w:val="en-US"/>
         </w:rPr>
-        <w:t>If Jess gets her print function working, please use that to print it to the screen (try print it in a way that doesn’t collie with others also printing)</w:t>
-      </w:r>
-    </w:p>
-    <w:p>
-      <w:pPr>
-        <w:rPr>
-          <w:lang w:val="en-US"/>
-        </w:rPr>
-      </w:pPr>
+        <w:t>In main.c create a MotorMailbox which every motor-task chats in. Hand that into the API task, and have that pass it to every other one.</w:t>
+      </w:r>
     </w:p>
     <w:sectPr>
       <w:pgSz w:w="11906" w:h="16838"/>

</xml_diff>

<commit_message>
Made a demand on myself. Cruel Master.
</commit_message>
<xml_diff>
--- a/Task requests for Kyile.docx
+++ b/Task requests for Kyile.docx
@@ -82,7 +82,21 @@
         <w:rPr>
           <w:lang w:val="en-US"/>
         </w:rPr>
-        <w:t xml:space="preserve"> request, or an enquiry. But put it here, and that can be read into next time </w:t>
+        <w:t xml:space="preserve"> request, or an enquiry. But put it here, and that can </w:t>
+      </w:r>
+      <w:proofErr w:type="gramStart"/>
+      <w:r>
+        <w:rPr>
+          <w:lang w:val="en-US"/>
+        </w:rPr>
+        <w:t>be read</w:t>
+      </w:r>
+      <w:proofErr w:type="gramEnd"/>
+      <w:r>
+        <w:rPr>
+          <w:lang w:val="en-US"/>
+        </w:rPr>
+        <w:t xml:space="preserve"> into next time </w:t>
       </w:r>
       <w:r>
         <w:rPr>
@@ -109,28 +123,6 @@
         <w:br/>
         <w:t>Use Heading 2 and 3 and paragraph to conversate about the issue of the Heading 1</w:t>
       </w:r>
-    </w:p>
-    <w:p>
-      <w:pPr>
-        <w:pStyle w:val="Heading1"/>
-        <w:rPr>
-          <w:lang w:val="en-US"/>
-        </w:rPr>
-      </w:pPr>
-      <w:r>
-        <w:rPr>
-          <w:lang w:val="en-US"/>
-        </w:rPr>
-        <w:t xml:space="preserve">Get the motors from Sam, and start reading in the data from </w:t>
-      </w:r>
-      <w:proofErr w:type="gramStart"/>
-      <w:r>
-        <w:rPr>
-          <w:lang w:val="en-US"/>
-        </w:rPr>
-        <w:t>them</w:t>
-      </w:r>
-      <w:proofErr w:type="gramEnd"/>
     </w:p>
     <w:p>
       <w:pPr>
@@ -150,7 +142,63 @@
         <w:rPr>
           <w:lang w:val="en-US"/>
         </w:rPr>
-        <w:t>If Jess gets her print function working, please use that to print it to the screen (try print it in a way that doesn’t collie with others also printing)</w:t>
+        <w:t xml:space="preserve">In </w:t>
+      </w:r>
+      <w:proofErr w:type="spellStart"/>
+      <w:r>
+        <w:rPr>
+          <w:lang w:val="en-US"/>
+        </w:rPr>
+        <w:t>main.c</w:t>
+      </w:r>
+      <w:proofErr w:type="spellEnd"/>
+      <w:r>
+        <w:rPr>
+          <w:lang w:val="en-US"/>
+        </w:rPr>
+        <w:t xml:space="preserve"> create a </w:t>
+      </w:r>
+      <w:proofErr w:type="spellStart"/>
+      <w:r>
+        <w:rPr>
+          <w:lang w:val="en-US"/>
+        </w:rPr>
+        <w:t>MotorMailbox</w:t>
+      </w:r>
+      <w:proofErr w:type="spellEnd"/>
+      <w:r>
+        <w:rPr>
+          <w:lang w:val="en-US"/>
+        </w:rPr>
+        <w:t xml:space="preserve"> which every motor-task </w:t>
+      </w:r>
+      <w:proofErr w:type="gramStart"/>
+      <w:r>
+        <w:rPr>
+          <w:lang w:val="en-US"/>
+        </w:rPr>
+        <w:t>chats</w:t>
+      </w:r>
+      <w:proofErr w:type="gramEnd"/>
+      <w:r>
+        <w:rPr>
+          <w:lang w:val="en-US"/>
+        </w:rPr>
+        <w:t xml:space="preserve"> in. Hand that into the API </w:t>
+      </w:r>
+      <w:proofErr w:type="gramStart"/>
+      <w:r>
+        <w:rPr>
+          <w:lang w:val="en-US"/>
+        </w:rPr>
+        <w:t>task, and</w:t>
+      </w:r>
+      <w:proofErr w:type="gramEnd"/>
+      <w:r>
+        <w:rPr>
+          <w:lang w:val="en-US"/>
+        </w:rPr>
+        <w:t xml:space="preserve"> have that pass it to every other one.</w:t>
       </w:r>
     </w:p>
     <w:p>
@@ -159,6 +207,131 @@
           <w:lang w:val="en-US"/>
         </w:rPr>
       </w:pPr>
+    </w:p>
+    <w:p>
+      <w:pPr>
+        <w:pStyle w:val="Heading1"/>
+        <w:rPr>
+          <w:lang w:val="en-US"/>
+        </w:rPr>
+      </w:pPr>
+      <w:r>
+        <w:rPr>
+          <w:lang w:val="en-US"/>
+        </w:rPr>
+        <w:t>CLEANUP CODE:</w:t>
+      </w:r>
+    </w:p>
+    <w:p>
+      <w:pPr>
+        <w:rPr>
+          <w:lang w:val="en-US"/>
+        </w:rPr>
+      </w:pPr>
+      <w:proofErr w:type="gramStart"/>
+      <w:r>
+        <w:rPr>
+          <w:lang w:val="en-US"/>
+        </w:rPr>
+        <w:t>WriteAMessage(</w:t>
+      </w:r>
+      <w:proofErr w:type="gramEnd"/>
+      <w:r>
+        <w:rPr>
+          <w:lang w:val="en-US"/>
+        </w:rPr>
+        <w:t xml:space="preserve">) and MotorsPrelude() both are being passed </w:t>
+      </w:r>
+      <w:proofErr w:type="spellStart"/>
+      <w:r>
+        <w:rPr>
+          <w:lang w:val="en-US"/>
+        </w:rPr>
+        <w:t>MotrArgsStruct_t</w:t>
+      </w:r>
+      <w:proofErr w:type="spellEnd"/>
+      <w:r>
+        <w:rPr>
+          <w:lang w:val="en-US"/>
+        </w:rPr>
+        <w:t xml:space="preserve"> as: </w:t>
+      </w:r>
+      <w:proofErr w:type="spellStart"/>
+      <w:r>
+        <w:rPr>
+          <w:lang w:val="en-US"/>
+        </w:rPr>
+        <w:t>fxn</w:t>
+      </w:r>
+      <w:proofErr w:type="spellEnd"/>
+      <w:r>
+        <w:rPr>
+          <w:lang w:val="en-US"/>
+        </w:rPr>
+        <w:t xml:space="preserve">(UArg arg0) . Inside of </w:t>
+      </w:r>
+      <w:proofErr w:type="spellStart"/>
+      <w:r>
+        <w:rPr>
+          <w:lang w:val="en-US"/>
+        </w:rPr>
+        <w:t>MotorTask</w:t>
+      </w:r>
+      <w:proofErr w:type="spellEnd"/>
+      <w:r>
+        <w:rPr>
+          <w:lang w:val="en-US"/>
+        </w:rPr>
+        <w:t xml:space="preserve">, cast the </w:t>
+      </w:r>
+      <w:proofErr w:type="spellStart"/>
+      <w:r>
+        <w:rPr>
+          <w:lang w:val="en-US"/>
+        </w:rPr>
+        <w:t>UAarg</w:t>
+      </w:r>
+      <w:proofErr w:type="spellEnd"/>
+      <w:r>
+        <w:rPr>
+          <w:lang w:val="en-US"/>
+        </w:rPr>
+        <w:t xml:space="preserve">-pointer as a </w:t>
+      </w:r>
+      <w:proofErr w:type="spellStart"/>
+      <w:r>
+        <w:rPr>
+          <w:lang w:val="en-US"/>
+        </w:rPr>
+        <w:t>MotorArgsStruct_t</w:t>
+      </w:r>
+      <w:proofErr w:type="spellEnd"/>
+      <w:r>
+        <w:rPr>
+          <w:lang w:val="en-US"/>
+        </w:rPr>
+        <w:t xml:space="preserve"> pointer and then pass that into each of those functions</w:t>
+      </w:r>
+      <w:r>
+        <w:rPr>
+          <w:lang w:val="en-US"/>
+        </w:rPr>
+        <w:t xml:space="preserve">. Probably </w:t>
+      </w:r>
+      <w:proofErr w:type="gramStart"/>
+      <w:r>
+        <w:rPr>
+          <w:lang w:val="en-US"/>
+        </w:rPr>
+        <w:t>several</w:t>
+      </w:r>
+      <w:proofErr w:type="gramEnd"/>
+      <w:r>
+        <w:rPr>
+          <w:lang w:val="en-US"/>
+        </w:rPr>
+        <w:t xml:space="preserve"> others too</w:t>
+      </w:r>
     </w:p>
     <w:sectPr>
       <w:pgSz w:w="11906" w:h="16838"/>

</xml_diff>